<commit_message>
soft incrementing audio (part2.2)
</commit_message>
<xml_diff>
--- a/doc/توضیحات.docx
+++ b/doc/توضیحات.docx
@@ -11,7 +11,7 @@
           <w:rFonts w:hint="cs"/>
           <w:rtl/>
         </w:rPr>
-        <w:t>کتابخانه‌های کد</w:t>
+        <w:t>تحلیل کد اولیه</w:t>
       </w:r>
       <w:r>
         <w:t>:</w:t>
@@ -1296,7 +1296,8 @@
     <w:p>
       <w:pPr>
         <w:rPr>
-          <w:rFonts w:ascii="Microsoft PhagsPa" w:hAnsi="Microsoft PhagsPa"/>
+          <w:rFonts w:ascii="Microsoft PhagsPa" w:hAnsi="Microsoft PhagsPa" w:cs="Arial"/>
+          <w:rtl/>
         </w:rPr>
       </w:pPr>
       <w:r>
@@ -1319,6 +1320,27 @@
         </w:rPr>
         <w:t xml:space="preserve"> را اجرا می‌کند.</w:t>
       </w:r>
+    </w:p>
+    <w:p>
+      <w:pPr>
+        <w:bidi w:val="0"/>
+        <w:rPr>
+          <w:rFonts w:ascii="Microsoft PhagsPa" w:hAnsi="Microsoft PhagsPa" w:cs="Arial"/>
+          <w:rtl/>
+        </w:rPr>
+      </w:pPr>
+      <w:r>
+        <w:rPr>
+          <w:rFonts w:ascii="Microsoft PhagsPa" w:hAnsi="Microsoft PhagsPa" w:cs="Arial"/>
+          <w:rtl/>
+        </w:rPr>
+        <w:br w:type="page"/>
+      </w:r>
+    </w:p>
+    <w:p>
+      <w:pPr>
+        <w:pStyle w:val="Heading1"/>
+      </w:pPr>
     </w:p>
     <w:sectPr>
       <w:pgSz w:w="12240" w:h="15840"/>

</xml_diff>